<commit_message>
update in gitignore and report
</commit_message>
<xml_diff>
--- a/Report.docx
+++ b/Report.docx
@@ -4,7 +4,82 @@
   <w:body>
     <w:p>
       <w:r>
-        <w:t xml:space="preserve">Task 1: I search first on how I to create a script </w:t>
+        <w:t>Task 1:</w:t>
+      </w:r>
+    </w:p>
+    <w:p>
+      <w:r>
+        <w:t xml:space="preserve">how to ignore .class files </w:t>
+      </w:r>
+      <w:proofErr w:type="gramStart"/>
+      <w:r>
+        <w:t>in .</w:t>
+      </w:r>
+      <w:proofErr w:type="spellStart"/>
+      <w:r>
+        <w:t>gitingonre</w:t>
+      </w:r>
+      <w:proofErr w:type="spellEnd"/>
+      <w:proofErr w:type="gramEnd"/>
+    </w:p>
+    <w:p>
+      <w:r>
+        <w:t>https://stackoverflow.com/questions/14251253/how-not-to-display-the-class-in-git</w:t>
+      </w:r>
+      <w:r>
+        <w:t xml:space="preserve"> </w:t>
+      </w:r>
+    </w:p>
+    <w:p>
+      <w:r>
+        <w:t>task2</w:t>
+      </w:r>
+      <w:r>
+        <w:t xml:space="preserve">.2. checked </w:t>
+      </w:r>
+      <w:hyperlink r:id="rId4" w:history="1">
+        <w:r>
+          <w:rPr>
+            <w:rStyle w:val="Hyperlink"/>
+          </w:rPr>
+          <w:t>https://www.tutorialspoint.com/java/switch_statement_in_java.htm</w:t>
+        </w:r>
+      </w:hyperlink>
+      <w:r>
+        <w:t xml:space="preserve"> </w:t>
+      </w:r>
+      <w:r>
+        <w:t>to how to create arrays</w:t>
+      </w:r>
+      <w:r>
+        <w:t xml:space="preserve"> and what value switch statements accept</w:t>
+      </w:r>
+    </w:p>
+    <w:p>
+      <w:r>
+        <w:t>I got this error saying “</w:t>
+      </w:r>
+      <w:r>
+        <w:t xml:space="preserve">The local variable </w:t>
+      </w:r>
+      <w:proofErr w:type="spellStart"/>
+      <w:r>
+        <w:t>weeklyPay</w:t>
+      </w:r>
+      <w:proofErr w:type="spellEnd"/>
+      <w:r>
+        <w:t xml:space="preserve"> may not have been initialized</w:t>
+      </w:r>
+      <w:r>
+        <w:t>” I solved it by assigning a value to it. “</w:t>
+      </w:r>
+      <w:proofErr w:type="spellStart"/>
+      <w:r>
+        <w:t>weeklypay</w:t>
+      </w:r>
+      <w:proofErr w:type="spellEnd"/>
+      <w:r>
+        <w:t>=0;”</w:t>
       </w:r>
     </w:p>
     <w:sectPr>
@@ -620,7 +695,6 @@
   <w:style w:type="character" w:default="1" w:styleId="DefaultParagraphFont">
     <w:name w:val="Default Paragraph Font"/>
     <w:uiPriority w:val="1"/>
-    <w:semiHidden/>
     <w:unhideWhenUsed/>
   </w:style>
   <w:style w:type="table" w:default="1" w:styleId="TableNormal">
@@ -932,6 +1006,29 @@
       <w:smallCaps/>
       <w:color w:val="0F4761" w:themeColor="accent1" w:themeShade="BF"/>
       <w:spacing w:val="5"/>
+    </w:rPr>
+  </w:style>
+  <w:style w:type="character" w:styleId="Hyperlink">
+    <w:name w:val="Hyperlink"/>
+    <w:basedOn w:val="DefaultParagraphFont"/>
+    <w:uiPriority w:val="99"/>
+    <w:unhideWhenUsed/>
+    <w:rsid w:val="00730A9D"/>
+    <w:rPr>
+      <w:color w:val="467886" w:themeColor="hyperlink"/>
+      <w:u w:val="single"/>
+    </w:rPr>
+  </w:style>
+  <w:style w:type="character" w:styleId="UnresolvedMention">
+    <w:name w:val="Unresolved Mention"/>
+    <w:basedOn w:val="DefaultParagraphFont"/>
+    <w:uiPriority w:val="99"/>
+    <w:semiHidden/>
+    <w:unhideWhenUsed/>
+    <w:rsid w:val="00730A9D"/>
+    <w:rPr>
+      <w:color w:val="605E5C"/>
+      <w:shd w:val="clear" w:color="auto" w:fill="E1DFDD"/>
     </w:rPr>
   </w:style>
 </w:styles>

</xml_diff>

<commit_message>
finished task 2.2 , testing phase now
</commit_message>
<xml_diff>
--- a/Report.docx
+++ b/Report.docx
@@ -9,18 +9,8 @@
     </w:p>
     <w:p>
       <w:r>
-        <w:t xml:space="preserve">how to ignore .class files </w:t>
+        <w:t>how to ignore .class files in .gitingonre</w:t>
       </w:r>
-      <w:proofErr w:type="gramStart"/>
-      <w:r>
-        <w:t>in .</w:t>
-      </w:r>
-      <w:proofErr w:type="spellStart"/>
-      <w:r>
-        <w:t>gitingonre</w:t>
-      </w:r>
-      <w:proofErr w:type="spellEnd"/>
-      <w:proofErr w:type="gramEnd"/>
     </w:p>
     <w:p>
       <w:r>
@@ -52,7 +42,13 @@
         <w:t>to how to create arrays</w:t>
       </w:r>
       <w:r>
-        <w:t xml:space="preserve"> and what value switch statements accept</w:t>
+        <w:t xml:space="preserve"> </w:t>
+      </w:r>
+      <w:r>
+        <w:t xml:space="preserve">and how to use them to find maximum,etc </w:t>
+      </w:r>
+      <w:r>
+        <w:t>and what value switch statements accept</w:t>
       </w:r>
     </w:p>
     <w:p>
@@ -60,28 +56,14 @@
         <w:t>I got this error saying “</w:t>
       </w:r>
       <w:r>
-        <w:t xml:space="preserve">The local variable </w:t>
-      </w:r>
-      <w:proofErr w:type="spellStart"/>
-      <w:r>
-        <w:t>weeklyPay</w:t>
-      </w:r>
-      <w:proofErr w:type="spellEnd"/>
-      <w:r>
-        <w:t xml:space="preserve"> may not have been initialized</w:t>
+        <w:t>The local variable weeklyPay may not have been initialized</w:t>
       </w:r>
       <w:r>
-        <w:t>” I solved it by assigning a value to it. “</w:t>
-      </w:r>
-      <w:proofErr w:type="spellStart"/>
-      <w:r>
-        <w:t>weeklypay</w:t>
-      </w:r>
-      <w:proofErr w:type="spellEnd"/>
-      <w:r>
-        <w:t>=0;”</w:t>
+        <w:t>” I solved it by assigning a value to it. “weeklypay=0;”</w:t>
       </w:r>
     </w:p>
+    <w:p/>
+    <w:p/>
     <w:sectPr>
       <w:pgSz w:w="12240" w:h="15840"/>
       <w:pgMar w:top="1440" w:right="1440" w:bottom="1440" w:left="1440" w:header="720" w:footer="720" w:gutter="0"/>
@@ -695,6 +677,7 @@
   <w:style w:type="character" w:default="1" w:styleId="DefaultParagraphFont">
     <w:name w:val="Default Paragraph Font"/>
     <w:uiPriority w:val="1"/>
+    <w:semiHidden/>
     <w:unhideWhenUsed/>
   </w:style>
   <w:style w:type="table" w:default="1" w:styleId="TableNormal">

</xml_diff>

<commit_message>
i fixed the logic in calculating the weeklypayment
</commit_message>
<xml_diff>
--- a/Report.docx
+++ b/Report.docx
@@ -9,8 +9,18 @@
     </w:p>
     <w:p>
       <w:r>
-        <w:t>how to ignore .class files in .gitingonre</w:t>
-      </w:r>
+        <w:t xml:space="preserve">how to ignore .class files </w:t>
+      </w:r>
+      <w:proofErr w:type="gramStart"/>
+      <w:r>
+        <w:t>in .</w:t>
+      </w:r>
+      <w:proofErr w:type="spellStart"/>
+      <w:r>
+        <w:t>gitingonre</w:t>
+      </w:r>
+      <w:proofErr w:type="spellEnd"/>
+      <w:proofErr w:type="gramEnd"/>
     </w:p>
     <w:p>
       <w:r>
@@ -45,7 +55,15 @@
         <w:t xml:space="preserve"> </w:t>
       </w:r>
       <w:r>
-        <w:t xml:space="preserve">and how to use them to find maximum,etc </w:t>
+        <w:t xml:space="preserve">and how to use them to find </w:t>
+      </w:r>
+      <w:proofErr w:type="spellStart"/>
+      <w:r>
+        <w:t>maximum,etc</w:t>
+      </w:r>
+      <w:proofErr w:type="spellEnd"/>
+      <w:r>
+        <w:t xml:space="preserve"> </w:t>
       </w:r>
       <w:r>
         <w:t>and what value switch statements accept</w:t>
@@ -56,12 +74,29 @@
         <w:t>I got this error saying “</w:t>
       </w:r>
       <w:r>
-        <w:t>The local variable weeklyPay may not have been initialized</w:t>
-      </w:r>
-      <w:r>
-        <w:t>” I solved it by assigning a value to it. “weeklypay=0;”</w:t>
+        <w:t xml:space="preserve">The local variable </w:t>
+      </w:r>
+      <w:proofErr w:type="spellStart"/>
+      <w:r>
+        <w:t>weeklyPay</w:t>
+      </w:r>
+      <w:proofErr w:type="spellEnd"/>
+      <w:r>
+        <w:t xml:space="preserve"> may not have been initialized</w:t>
+      </w:r>
+      <w:r>
+        <w:t>” I solved it by assigning a value to it. “</w:t>
+      </w:r>
+      <w:proofErr w:type="spellStart"/>
+      <w:r>
+        <w:t>weeklypay</w:t>
+      </w:r>
+      <w:proofErr w:type="spellEnd"/>
+      <w:r>
+        <w:t>=0;”</w:t>
       </w:r>
     </w:p>
+    <w:p/>
     <w:p/>
     <w:p/>
     <w:sectPr>

</xml_diff>

<commit_message>
Finished Task 3.1- GradeManager class
</commit_message>
<xml_diff>
--- a/Report.docx
+++ b/Report.docx
@@ -94,6 +94,51 @@
       <w:proofErr w:type="spellEnd"/>
       <w:r>
         <w:t>=0;”</w:t>
+      </w:r>
+    </w:p>
+    <w:p/>
+    <w:p>
+      <w:r>
+        <w:t>To print the full array use “</w:t>
+      </w:r>
+      <w:proofErr w:type="spellStart"/>
+      <w:r>
+        <w:t>Arrays.toString</w:t>
+      </w:r>
+      <w:proofErr w:type="spellEnd"/>
+      <w:r>
+        <w:t>();”</w:t>
+      </w:r>
+    </w:p>
+    <w:p>
+      <w:r>
+        <w:t xml:space="preserve">How to reverse a string </w:t>
+      </w:r>
+      <w:hyperlink r:id="rId5" w:history="1">
+        <w:r>
+          <w:rPr>
+            <w:rStyle w:val="Hyperlink"/>
+          </w:rPr>
+          <w:t>https://www.geeksforgeeks.org/java/reverse-a-string-in-java/</w:t>
+        </w:r>
+      </w:hyperlink>
+    </w:p>
+    <w:p>
+      <w:proofErr w:type="spellStart"/>
+      <w:proofErr w:type="gramStart"/>
+      <w:r>
+        <w:t>charAt</w:t>
+      </w:r>
+      <w:proofErr w:type="spellEnd"/>
+      <w:r>
+        <w:t>(</w:t>
+      </w:r>
+      <w:proofErr w:type="gramEnd"/>
+      <w:r>
+        <w:t xml:space="preserve">) return the character at the provided index </w:t>
+      </w:r>
+      <w:r>
+        <w:t>https://www.w3schools.com/java/ref_string_charat.asp</w:t>
       </w:r>
     </w:p>
     <w:p/>

</xml_diff>